<commit_message>
Documentation and mods to filenames etc.
</commit_message>
<xml_diff>
--- a/create-data/_documentation/xx. MFN duties/November 19 Tariff Documentation - Creating MFNs.docx
+++ b/create-data/_documentation/xx. MFN duties/November 19 Tariff Documentation - Creating MFNs.docx
@@ -9,8 +9,6 @@
       <w:r>
         <w:t>Creating MFNs</w:t>
       </w:r>
-      <w:bookmarkStart w:id="0" w:name="_GoBack"/>
-      <w:bookmarkEnd w:id="0"/>
     </w:p>
     <w:p>
       <w:pPr>
@@ -20,6 +18,7 @@
         </w:tabs>
         <w:rPr>
           <w:rFonts w:eastAsiaTheme="minorEastAsia"/>
+          <w:b w:val="0"/>
           <w:noProof/>
           <w:sz w:val="24"/>
           <w:lang w:eastAsia="en-GB"/>
@@ -34,7 +33,7 @@
       <w:r>
         <w:fldChar w:fldCharType="separate"/>
       </w:r>
-      <w:hyperlink w:anchor="_Toc14366207" w:history="1">
+      <w:hyperlink w:anchor="_Toc14422465" w:history="1">
         <w:r>
           <w:rPr>
             <w:rStyle w:val="Hyperlink"/>
@@ -61,7 +60,7 @@
             <w:noProof/>
             <w:webHidden/>
           </w:rPr>
-          <w:instrText xml:space="preserve"> PAGEREF _Toc14366207 \h </w:instrText>
+          <w:instrText xml:space="preserve"> PAGEREF _Toc14422465 \h </w:instrText>
         </w:r>
         <w:r>
           <w:rPr>
@@ -100,12 +99,13 @@
         </w:tabs>
         <w:rPr>
           <w:rFonts w:eastAsiaTheme="minorEastAsia"/>
+          <w:b w:val="0"/>
           <w:noProof/>
           <w:sz w:val="24"/>
           <w:lang w:eastAsia="en-GB"/>
         </w:rPr>
       </w:pPr>
-      <w:hyperlink w:anchor="_Toc14366208" w:history="1">
+      <w:hyperlink w:anchor="_Toc14422466" w:history="1">
         <w:r>
           <w:rPr>
             <w:rStyle w:val="Hyperlink"/>
@@ -132,7 +132,7 @@
             <w:noProof/>
             <w:webHidden/>
           </w:rPr>
-          <w:instrText xml:space="preserve"> PAGEREF _Toc14366208 \h </w:instrText>
+          <w:instrText xml:space="preserve"> PAGEREF _Toc14422466 \h </w:instrText>
         </w:r>
         <w:r>
           <w:rPr>
@@ -171,12 +171,13 @@
         </w:tabs>
         <w:rPr>
           <w:rFonts w:eastAsiaTheme="minorEastAsia"/>
+          <w:b w:val="0"/>
           <w:noProof/>
           <w:sz w:val="24"/>
           <w:lang w:eastAsia="en-GB"/>
         </w:rPr>
       </w:pPr>
-      <w:hyperlink w:anchor="_Toc14366209" w:history="1">
+      <w:hyperlink w:anchor="_Toc14422467" w:history="1">
         <w:r>
           <w:rPr>
             <w:rStyle w:val="Hyperlink"/>
@@ -203,7 +204,7 @@
             <w:noProof/>
             <w:webHidden/>
           </w:rPr>
-          <w:instrText xml:space="preserve"> PAGEREF _Toc14366209 \h </w:instrText>
+          <w:instrText xml:space="preserve"> PAGEREF _Toc14422467 \h </w:instrText>
         </w:r>
         <w:r>
           <w:rPr>
@@ -244,7 +245,7 @@
           <w:lang w:eastAsia="en-GB"/>
         </w:rPr>
       </w:pPr>
-      <w:hyperlink w:anchor="_Toc14366210" w:history="1">
+      <w:hyperlink w:anchor="_Toc14422468" w:history="1">
         <w:r>
           <w:rPr>
             <w:rStyle w:val="Hyperlink"/>
@@ -271,7 +272,7 @@
             <w:noProof/>
             <w:webHidden/>
           </w:rPr>
-          <w:instrText xml:space="preserve"> PAGEREF _Toc14366210 \h </w:instrText>
+          <w:instrText xml:space="preserve"> PAGEREF _Toc14422468 \h </w:instrText>
         </w:r>
         <w:r>
           <w:rPr>
@@ -312,7 +313,7 @@
           <w:lang w:eastAsia="en-GB"/>
         </w:rPr>
       </w:pPr>
-      <w:hyperlink w:anchor="_Toc14366211" w:history="1">
+      <w:hyperlink w:anchor="_Toc14422469" w:history="1">
         <w:r>
           <w:rPr>
             <w:rStyle w:val="Hyperlink"/>
@@ -339,7 +340,7 @@
             <w:noProof/>
             <w:webHidden/>
           </w:rPr>
-          <w:instrText xml:space="preserve"> PAGEREF _Toc14366211 \h </w:instrText>
+          <w:instrText xml:space="preserve"> PAGEREF _Toc14422469 \h </w:instrText>
         </w:r>
         <w:r>
           <w:rPr>
@@ -380,7 +381,7 @@
           <w:lang w:eastAsia="en-GB"/>
         </w:rPr>
       </w:pPr>
-      <w:hyperlink w:anchor="_Toc14366212" w:history="1">
+      <w:hyperlink w:anchor="_Toc14422470" w:history="1">
         <w:r>
           <w:rPr>
             <w:rStyle w:val="Hyperlink"/>
@@ -407,7 +408,7 @@
             <w:noProof/>
             <w:webHidden/>
           </w:rPr>
-          <w:instrText xml:space="preserve"> PAGEREF _Toc14366212 \h </w:instrText>
+          <w:instrText xml:space="preserve"> PAGEREF _Toc14422470 \h </w:instrText>
         </w:r>
         <w:r>
           <w:rPr>
@@ -446,12 +447,13 @@
         </w:tabs>
         <w:rPr>
           <w:rFonts w:eastAsiaTheme="minorEastAsia"/>
+          <w:b w:val="0"/>
           <w:noProof/>
           <w:sz w:val="24"/>
           <w:lang w:eastAsia="en-GB"/>
         </w:rPr>
       </w:pPr>
-      <w:hyperlink w:anchor="_Toc14366213" w:history="1">
+      <w:hyperlink w:anchor="_Toc14422471" w:history="1">
         <w:r>
           <w:rPr>
             <w:rStyle w:val="Hyperlink"/>
@@ -478,7 +480,7 @@
             <w:noProof/>
             <w:webHidden/>
           </w:rPr>
-          <w:instrText xml:space="preserve"> PAGEREF _Toc14366213 \h </w:instrText>
+          <w:instrText xml:space="preserve"> PAGEREF _Toc14422471 \h </w:instrText>
         </w:r>
         <w:r>
           <w:rPr>
@@ -517,12 +519,13 @@
         </w:tabs>
         <w:rPr>
           <w:rFonts w:eastAsiaTheme="minorEastAsia"/>
+          <w:b w:val="0"/>
           <w:noProof/>
           <w:sz w:val="24"/>
           <w:lang w:eastAsia="en-GB"/>
         </w:rPr>
       </w:pPr>
-      <w:hyperlink w:anchor="_Toc14366214" w:history="1">
+      <w:hyperlink w:anchor="_Toc14422472" w:history="1">
         <w:r>
           <w:rPr>
             <w:rStyle w:val="Hyperlink"/>
@@ -549,7 +552,7 @@
             <w:noProof/>
             <w:webHidden/>
           </w:rPr>
-          <w:instrText xml:space="preserve"> PAGEREF _Toc14366214 \h </w:instrText>
+          <w:instrText xml:space="preserve"> PAGEREF _Toc14422472 \h </w:instrText>
         </w:r>
         <w:r>
           <w:rPr>
@@ -587,11 +590,11 @@
       <w:r>
         <w:fldChar w:fldCharType="end"/>
       </w:r>
-      <w:bookmarkStart w:id="1" w:name="_Toc14366207"/>
+      <w:bookmarkStart w:id="0" w:name="_Toc14422465"/>
       <w:r>
         <w:t>Introduction</w:t>
       </w:r>
-      <w:bookmarkEnd w:id="1"/>
+      <w:bookmarkEnd w:id="0"/>
     </w:p>
     <w:p>
       <w:r>
@@ -621,11 +624,11 @@
       <w:pPr>
         <w:pStyle w:val="Heading1"/>
       </w:pPr>
-      <w:bookmarkStart w:id="2" w:name="_Toc14366208"/>
+      <w:bookmarkStart w:id="1" w:name="_Toc14422466"/>
       <w:r>
         <w:t>Business requirements</w:t>
       </w:r>
-      <w:bookmarkEnd w:id="2"/>
+      <w:bookmarkEnd w:id="1"/>
     </w:p>
     <w:tbl>
       <w:tblPr>
@@ -1019,11 +1022,11 @@
       <w:pPr>
         <w:pStyle w:val="Heading1"/>
       </w:pPr>
-      <w:bookmarkStart w:id="3" w:name="_Toc14366209"/>
+      <w:bookmarkStart w:id="2" w:name="_Toc14422467"/>
       <w:r>
         <w:t>Inputs to the process</w:t>
       </w:r>
-      <w:bookmarkEnd w:id="3"/>
+      <w:bookmarkEnd w:id="2"/>
     </w:p>
     <w:p>
       <w:r>
@@ -1279,13 +1282,13 @@
       <w:pPr>
         <w:pStyle w:val="Heading2"/>
       </w:pPr>
-      <w:bookmarkStart w:id="4" w:name="_Ref14160542"/>
-      <w:bookmarkStart w:id="5" w:name="_Toc14366210"/>
+      <w:bookmarkStart w:id="3" w:name="_Ref14160542"/>
+      <w:bookmarkStart w:id="4" w:name="_Toc14422468"/>
       <w:r>
         <w:t>UK non-liberalised measures</w:t>
       </w:r>
+      <w:bookmarkEnd w:id="3"/>
       <w:bookmarkEnd w:id="4"/>
-      <w:bookmarkEnd w:id="5"/>
     </w:p>
     <w:p>
       <w:r>
@@ -1419,11 +1422,11 @@
       <w:pPr>
         <w:pStyle w:val="Heading2"/>
       </w:pPr>
-      <w:bookmarkStart w:id="6" w:name="_Toc14366211"/>
+      <w:bookmarkStart w:id="5" w:name="_Toc14422469"/>
       <w:r>
         <w:t>List of authorised codes</w:t>
       </w:r>
-      <w:bookmarkEnd w:id="6"/>
+      <w:bookmarkEnd w:id="5"/>
     </w:p>
     <w:p>
       <w:r>
@@ -1856,15 +1859,7 @@
               <w:cnfStyle w:val="000000100000" w:firstRow="0" w:lastRow="0" w:firstColumn="0" w:lastColumn="0" w:oddVBand="0" w:evenVBand="0" w:oddHBand="1" w:evenHBand="0" w:firstRowFirstColumn="0" w:firstRowLastColumn="0" w:lastRowFirstColumn="0" w:lastRowLastColumn="0"/>
             </w:pPr>
             <w:r>
-              <w:t>A header row is required, with the single column header "</w:t>
-            </w:r>
-            <w:proofErr w:type="spellStart"/>
-            <w:r>
-              <w:t>goods_nomenclature_item_id</w:t>
-            </w:r>
-            <w:proofErr w:type="spellEnd"/>
-            <w:r>
-              <w:t>"</w:t>
+              <w:t>A header row is required, with the single column header "goods_nomenclature_item_id"</w:t>
             </w:r>
           </w:p>
         </w:tc>
@@ -1894,15 +1889,7 @@
               <w:cnfStyle w:val="000000000000" w:firstRow="0" w:lastRow="0" w:firstColumn="0" w:lastColumn="0" w:oddVBand="0" w:evenVBand="0" w:oddHBand="0" w:evenHBand="0" w:firstRowFirstColumn="0" w:firstRowLastColumn="0" w:lastRowFirstColumn="0" w:lastRowLastColumn="0"/>
             </w:pPr>
             <w:r>
-              <w:t>There is just a single column in this file: the "</w:t>
-            </w:r>
-            <w:proofErr w:type="spellStart"/>
-            <w:r>
-              <w:t>goods_nomenclature_item_id</w:t>
-            </w:r>
-            <w:proofErr w:type="spellEnd"/>
-            <w:r>
-              <w:t xml:space="preserve">" or commodity code identifier for the commodities that are subject to authorised use – in this file we do not care about the duties, as these are to be assigned in the analyst-provided data file (see above in section </w:t>
+              <w:t xml:space="preserve">There is just a single column in this file: the "goods_nomenclature_item_id" or commodity code identifier for the commodities that are subject to authorised use – in this file we do not care about the duties, as these are to be assigned in the analyst-provided data file (see above in section </w:t>
             </w:r>
             <w:r>
               <w:fldChar w:fldCharType="begin"/>
@@ -2053,11 +2040,11 @@
       <w:pPr>
         <w:pStyle w:val="Heading2"/>
       </w:pPr>
-      <w:bookmarkStart w:id="7" w:name="_Toc14366212"/>
+      <w:bookmarkStart w:id="6" w:name="_Toc14422470"/>
       <w:r>
         <w:t>List of all current commodity codes</w:t>
       </w:r>
-      <w:bookmarkEnd w:id="7"/>
+      <w:bookmarkEnd w:id="6"/>
     </w:p>
     <w:p>
       <w:r>
@@ -2147,11 +2134,9 @@
             <w:pPr>
               <w:pStyle w:val="NormalinTable"/>
             </w:pPr>
-            <w:proofErr w:type="spellStart"/>
             <w:r>
               <w:t>goods_nomenclature_sid</w:t>
             </w:r>
-            <w:proofErr w:type="spellEnd"/>
           </w:p>
         </w:tc>
         <w:tc>
@@ -2179,11 +2164,9 @@
             <w:pPr>
               <w:pStyle w:val="NormalinTable"/>
             </w:pPr>
-            <w:proofErr w:type="spellStart"/>
             <w:r>
               <w:t>goods_nomenclature_item_id</w:t>
             </w:r>
-            <w:proofErr w:type="spellEnd"/>
           </w:p>
         </w:tc>
         <w:tc>
@@ -2214,11 +2197,9 @@
             <w:pPr>
               <w:pStyle w:val="NormalinTable"/>
             </w:pPr>
-            <w:proofErr w:type="spellStart"/>
             <w:r>
               <w:t>producline_suffix</w:t>
             </w:r>
-            <w:proofErr w:type="spellEnd"/>
           </w:p>
         </w:tc>
         <w:tc>
@@ -2246,11 +2227,9 @@
             <w:pPr>
               <w:pStyle w:val="NormalinTable"/>
             </w:pPr>
-            <w:proofErr w:type="spellStart"/>
             <w:r>
               <w:t>validity_start_date</w:t>
             </w:r>
-            <w:proofErr w:type="spellEnd"/>
           </w:p>
         </w:tc>
         <w:tc>
@@ -2281,11 +2260,9 @@
             <w:pPr>
               <w:pStyle w:val="NormalinTable"/>
             </w:pPr>
-            <w:proofErr w:type="spellStart"/>
             <w:r>
               <w:t>validity_end_date</w:t>
             </w:r>
-            <w:proofErr w:type="spellEnd"/>
           </w:p>
         </w:tc>
         <w:tc>
@@ -2346,11 +2323,9 @@
             <w:pPr>
               <w:pStyle w:val="NormalinTable"/>
             </w:pPr>
-            <w:proofErr w:type="spellStart"/>
             <w:r>
               <w:t>number_indents</w:t>
             </w:r>
-            <w:proofErr w:type="spellEnd"/>
           </w:p>
         </w:tc>
         <w:tc>
@@ -2439,11 +2414,9 @@
             <w:pPr>
               <w:pStyle w:val="NormalinTable"/>
             </w:pPr>
-            <w:proofErr w:type="spellStart"/>
             <w:r>
               <w:t>goods_nomenclature_description_period_sid</w:t>
             </w:r>
-            <w:proofErr w:type="spellEnd"/>
           </w:p>
         </w:tc>
         <w:tc>
@@ -2474,11 +2447,9 @@
             <w:pPr>
               <w:pStyle w:val="NormalinTable"/>
             </w:pPr>
-            <w:proofErr w:type="spellStart"/>
             <w:r>
               <w:t>desc_validity_start_date</w:t>
             </w:r>
-            <w:proofErr w:type="spellEnd"/>
           </w:p>
         </w:tc>
         <w:tc>
@@ -2506,11 +2477,9 @@
             <w:pPr>
               <w:pStyle w:val="NormalinTable"/>
             </w:pPr>
-            <w:proofErr w:type="spellStart"/>
             <w:r>
               <w:t>desc_validity_end_date</w:t>
             </w:r>
-            <w:proofErr w:type="spellEnd"/>
           </w:p>
         </w:tc>
         <w:tc>
@@ -2541,11 +2510,9 @@
             <w:pPr>
               <w:pStyle w:val="NormalinTable"/>
             </w:pPr>
-            <w:proofErr w:type="spellStart"/>
             <w:r>
               <w:t>nice_description</w:t>
             </w:r>
-            <w:proofErr w:type="spellEnd"/>
           </w:p>
         </w:tc>
         <w:tc>
@@ -2576,11 +2543,9 @@
             <w:pPr>
               <w:pStyle w:val="NormalinTable"/>
             </w:pPr>
-            <w:proofErr w:type="spellStart"/>
             <w:r>
               <w:t>hs_chapter</w:t>
             </w:r>
-            <w:proofErr w:type="spellEnd"/>
           </w:p>
         </w:tc>
         <w:tc>
@@ -2614,11 +2579,9 @@
             <w:pPr>
               <w:pStyle w:val="NormalinTable"/>
             </w:pPr>
-            <w:proofErr w:type="spellStart"/>
             <w:r>
               <w:t>hs_section</w:t>
             </w:r>
-            <w:proofErr w:type="spellEnd"/>
           </w:p>
         </w:tc>
         <w:tc>
@@ -2712,11 +2675,9 @@
             <w:pPr>
               <w:pStyle w:val="NormalinTable"/>
             </w:pPr>
-            <w:proofErr w:type="spellStart"/>
             <w:r>
               <w:t>significant_digits</w:t>
             </w:r>
-            <w:proofErr w:type="spellEnd"/>
           </w:p>
         </w:tc>
         <w:tc>
@@ -3125,11 +3086,11 @@
       <w:pPr>
         <w:pStyle w:val="Heading1"/>
       </w:pPr>
-      <w:bookmarkStart w:id="8" w:name="_Toc14366213"/>
+      <w:bookmarkStart w:id="7" w:name="_Toc14422471"/>
       <w:r>
         <w:t>Step by step guidance to produce XML data set</w:t>
       </w:r>
-      <w:bookmarkEnd w:id="8"/>
+      <w:bookmarkEnd w:id="7"/>
     </w:p>
     <w:p>
       <w:pPr>
@@ -3748,35 +3709,56 @@
                 <w:b/>
                 <w:bCs/>
               </w:rPr>
-              <w:t>python3 analyse_mfns.py</w:t>
-            </w:r>
-            <w:r>
-              <w:t xml:space="preserve"> on a Mac</w:t>
-            </w:r>
-          </w:p>
-          <w:p>
-            <w:pPr>
-              <w:pStyle w:val="ListBulletinTable"/>
-              <w:cnfStyle w:val="000000000000" w:firstRow="0" w:lastRow="0" w:firstColumn="0" w:lastColumn="0" w:oddVBand="0" w:evenVBand="0" w:oddHBand="0" w:evenHBand="0" w:firstRowFirstColumn="0" w:firstRowLastColumn="0" w:lastRowFirstColumn="0" w:lastRowLastColumn="0"/>
-            </w:pPr>
-            <w:r>
-              <w:t xml:space="preserve">Run the script </w:t>
-            </w:r>
-            <w:proofErr w:type="spellStart"/>
+              <w:t xml:space="preserve">python3 </w:t>
+            </w:r>
             <w:r>
               <w:rPr>
                 <w:b/>
                 <w:bCs/>
               </w:rPr>
-              <w:t>py</w:t>
-            </w:r>
-            <w:proofErr w:type="spellEnd"/>
+              <w:t>write_mfn_xml</w:t>
+            </w:r>
             <w:r>
               <w:rPr>
                 <w:b/>
                 <w:bCs/>
               </w:rPr>
-              <w:t xml:space="preserve"> analyse_mfns.py</w:t>
+              <w:t>.py</w:t>
+            </w:r>
+            <w:r>
+              <w:t xml:space="preserve"> on a Mac</w:t>
+            </w:r>
+          </w:p>
+          <w:p>
+            <w:pPr>
+              <w:pStyle w:val="ListBulletinTable"/>
+              <w:cnfStyle w:val="000000000000" w:firstRow="0" w:lastRow="0" w:firstColumn="0" w:lastColumn="0" w:oddVBand="0" w:evenVBand="0" w:oddHBand="0" w:evenHBand="0" w:firstRowFirstColumn="0" w:firstRowLastColumn="0" w:lastRowFirstColumn="0" w:lastRowLastColumn="0"/>
+            </w:pPr>
+            <w:r>
+              <w:t xml:space="preserve">Run the script </w:t>
+            </w:r>
+            <w:r>
+              <w:rPr>
+                <w:b/>
+                <w:bCs/>
+              </w:rPr>
+              <w:t xml:space="preserve">py </w:t>
+            </w:r>
+            <w:r>
+              <w:rPr>
+                <w:b/>
+                <w:bCs/>
+              </w:rPr>
+              <w:t>write_mfn_xml</w:t>
+            </w:r>
+            <w:bookmarkStart w:id="8" w:name="_GoBack"/>
+            <w:bookmarkEnd w:id="8"/>
+            <w:r>
+              <w:rPr>
+                <w:b/>
+                <w:bCs/>
+              </w:rPr>
+              <w:t>.py</w:t>
             </w:r>
             <w:r>
               <w:t xml:space="preserve"> on a PC</w:t>
@@ -4074,7 +4056,7 @@
       <w:pPr>
         <w:pStyle w:val="Heading1"/>
       </w:pPr>
-      <w:bookmarkStart w:id="9" w:name="_Toc14366214"/>
+      <w:bookmarkStart w:id="9" w:name="_Toc14422472"/>
       <w:r>
         <w:lastRenderedPageBreak/>
         <w:t>Anatomy of the application</w:t>
@@ -4230,7 +4212,6 @@
               </w:rPr>
               <w:t xml:space="preserve">Function </w:t>
             </w:r>
-            <w:proofErr w:type="spellStart"/>
             <w:r>
               <w:rPr>
                 <w:b/>
@@ -4238,7 +4219,6 @@
               </w:rPr>
               <w:t>get_minimum_sids</w:t>
             </w:r>
-            <w:proofErr w:type="spellEnd"/>
           </w:p>
           <w:p>
             <w:pPr>
@@ -4267,17 +4247,12 @@
               <w:cnfStyle w:val="000000000000" w:firstRow="0" w:lastRow="0" w:firstColumn="0" w:lastColumn="0" w:oddVBand="0" w:evenVBand="0" w:oddHBand="0" w:evenHBand="0" w:firstRowFirstColumn="0" w:firstRowLastColumn="0" w:lastRowFirstColumn="0" w:lastRowLastColumn="0"/>
             </w:pPr>
             <w:r>
-              <w:t xml:space="preserve">first, we range our SIDs so that they do not conflict with what the EU has already produced or may produce prior to EU Exit. These are typically set some significant way higher than the EU's data. These are set in the file </w:t>
-            </w:r>
-            <w:proofErr w:type="spellStart"/>
-            <w:r>
-              <w:t>config_</w:t>
+              <w:t>first, we range our SIDs so that they do not conflict with what the EU has already produced or may produce prior to EU Exit. These are typically set some significant way higher than the EU's data. These are set in the file config_</w:t>
             </w:r>
             <w:proofErr w:type="gramStart"/>
             <w:r>
               <w:t>common.json</w:t>
             </w:r>
-            <w:proofErr w:type="spellEnd"/>
             <w:proofErr w:type="gramEnd"/>
             <w:r>
               <w:t xml:space="preserve"> JSON file</w:t>
@@ -4331,17 +4306,8 @@
                 <w:b/>
                 <w:bCs/>
               </w:rPr>
-              <w:t xml:space="preserve">Function </w:t>
-            </w:r>
-            <w:proofErr w:type="spellStart"/>
-            <w:r>
-              <w:rPr>
-                <w:b/>
-                <w:bCs/>
-              </w:rPr>
-              <w:t>get_templates</w:t>
-            </w:r>
-            <w:proofErr w:type="spellEnd"/>
+              <w:t>Function get_templates</w:t>
+            </w:r>
           </w:p>
           <w:p>
             <w:pPr>
@@ -4516,7 +4482,6 @@
               </w:rPr>
               <w:t xml:space="preserve">Function </w:t>
             </w:r>
-            <w:proofErr w:type="spellStart"/>
             <w:r>
               <w:rPr>
                 <w:b/>
@@ -4524,7 +4489,6 @@
               </w:rPr>
               <w:t>get_nomenclature</w:t>
             </w:r>
-            <w:proofErr w:type="spellEnd"/>
           </w:p>
           <w:p>
             <w:pPr>
@@ -4600,7 +4564,6 @@
               </w:rPr>
               <w:t xml:space="preserve">Function </w:t>
             </w:r>
-            <w:proofErr w:type="spellStart"/>
             <w:r>
               <w:rPr>
                 <w:b/>
@@ -4608,7 +4571,6 @@
               </w:rPr>
               <w:t>get_uk_mfns</w:t>
             </w:r>
-            <w:proofErr w:type="spellEnd"/>
           </w:p>
           <w:p>
             <w:pPr>
@@ -4681,7 +4643,6 @@
               </w:rPr>
               <w:t xml:space="preserve">Function </w:t>
             </w:r>
-            <w:proofErr w:type="spellStart"/>
             <w:r>
               <w:rPr>
                 <w:b/>
@@ -4689,7 +4650,6 @@
               </w:rPr>
               <w:t>protect_commodities</w:t>
             </w:r>
-            <w:proofErr w:type="spellEnd"/>
           </w:p>
           <w:p>
             <w:pPr>
@@ -4749,7 +4709,6 @@
               </w:rPr>
               <w:t xml:space="preserve">Function </w:t>
             </w:r>
-            <w:proofErr w:type="spellStart"/>
             <w:r>
               <w:rPr>
                 <w:b/>
@@ -4757,7 +4716,6 @@
               </w:rPr>
               <w:t>create_liberalised_duties</w:t>
             </w:r>
-            <w:proofErr w:type="spellEnd"/>
           </w:p>
           <w:p>
             <w:pPr>
@@ -4941,7 +4899,6 @@
               </w:rPr>
               <w:t xml:space="preserve">Function </w:t>
             </w:r>
-            <w:proofErr w:type="spellStart"/>
             <w:r>
               <w:rPr>
                 <w:b/>
@@ -4949,7 +4906,6 @@
               </w:rPr>
               <w:t>write_measure_count</w:t>
             </w:r>
-            <w:proofErr w:type="spellEnd"/>
           </w:p>
           <w:p>
             <w:pPr>
@@ -5001,7 +4957,6 @@
               </w:rPr>
               <w:t xml:space="preserve">Function </w:t>
             </w:r>
-            <w:proofErr w:type="spellStart"/>
             <w:r>
               <w:rPr>
                 <w:b/>
@@ -5009,7 +4964,6 @@
               </w:rPr>
               <w:t>get_nomenclature_sids</w:t>
             </w:r>
-            <w:proofErr w:type="spellEnd"/>
           </w:p>
           <w:p>
             <w:pPr>
@@ -5026,15 +4980,7 @@
               <w:cnfStyle w:val="000000000000" w:firstRow="0" w:lastRow="0" w:firstColumn="0" w:lastColumn="0" w:oddVBand="0" w:evenVBand="0" w:oddHBand="0" w:evenHBand="0" w:firstRowFirstColumn="0" w:firstRowLastColumn="0" w:lastRowFirstColumn="0" w:lastRowLastColumn="0"/>
             </w:pPr>
             <w:r>
-              <w:t xml:space="preserve">The SID is required in measure nodes as well as the </w:t>
-            </w:r>
-            <w:proofErr w:type="spellStart"/>
-            <w:r>
-              <w:t>item_id</w:t>
-            </w:r>
-            <w:proofErr w:type="spellEnd"/>
-            <w:r>
-              <w:t xml:space="preserve"> for goods nomenclature</w:t>
+              <w:t>The SID is required in measure nodes as well as the item_id for goods nomenclature</w:t>
             </w:r>
           </w:p>
         </w:tc>
@@ -5131,7 +5077,6 @@
               </w:rPr>
               <w:t xml:space="preserve">Function </w:t>
             </w:r>
-            <w:proofErr w:type="spellStart"/>
             <w:r>
               <w:rPr>
                 <w:b/>
@@ -5139,7 +5084,6 @@
               </w:rPr>
               <w:t>write_xml</w:t>
             </w:r>
-            <w:proofErr w:type="spellEnd"/>
           </w:p>
           <w:p>
             <w:pPr>
@@ -5147,15 +5091,7 @@
               <w:cnfStyle w:val="000000000000" w:firstRow="0" w:lastRow="0" w:firstColumn="0" w:lastColumn="0" w:oddVBand="0" w:evenVBand="0" w:oddHBand="0" w:evenHBand="0" w:firstRowFirstColumn="0" w:firstRowLastColumn="0" w:lastRowFirstColumn="0" w:lastRowLastColumn="0"/>
             </w:pPr>
             <w:r>
-              <w:t xml:space="preserve">For each of the measures that need to get produced, write a node for measure and associated one or more nodes for </w:t>
-            </w:r>
-            <w:proofErr w:type="spellStart"/>
-            <w:r>
-              <w:t>measure_components</w:t>
-            </w:r>
-            <w:proofErr w:type="spellEnd"/>
-            <w:r>
-              <w:t xml:space="preserve"> </w:t>
+              <w:t xml:space="preserve">For each of the measures that need to get produced, write a node for measure and associated one or more nodes for measure_components </w:t>
             </w:r>
           </w:p>
         </w:tc>
@@ -5214,11 +5150,9 @@
               <w:pStyle w:val="NormalinTable"/>
               <w:cnfStyle w:val="000000100000" w:firstRow="0" w:lastRow="0" w:firstColumn="0" w:lastColumn="0" w:oddVBand="0" w:evenVBand="0" w:oddHBand="1" w:evenHBand="0" w:firstRowFirstColumn="0" w:firstRowLastColumn="0" w:lastRowFirstColumn="0" w:lastRowLastColumn="0"/>
             </w:pPr>
-            <w:proofErr w:type="spellStart"/>
             <w:r>
               <w:t>sdfd</w:t>
             </w:r>
-            <w:proofErr w:type="spellEnd"/>
           </w:p>
         </w:tc>
       </w:tr>
@@ -5260,7 +5194,6 @@
               </w:rPr>
               <w:t xml:space="preserve">Function </w:t>
             </w:r>
-            <w:proofErr w:type="spellStart"/>
             <w:r>
               <w:rPr>
                 <w:b/>
@@ -5268,7 +5201,6 @@
               </w:rPr>
               <w:t>write_verification_csv</w:t>
             </w:r>
-            <w:proofErr w:type="spellEnd"/>
           </w:p>
           <w:p>
             <w:pPr>
@@ -5350,27 +5282,14 @@
     <w:r>
       <w:t xml:space="preserve"> of </w:t>
     </w:r>
-    <w:r>
-      <w:fldChar w:fldCharType="begin"/>
-    </w:r>
-    <w:r>
-      <w:instrText xml:space="preserve"> NUMPAGES  \* MERGEFORMAT </w:instrText>
-    </w:r>
-    <w:r>
-      <w:fldChar w:fldCharType="separate"/>
-    </w:r>
-    <w:r>
-      <w:rPr>
-        <w:noProof/>
-      </w:rPr>
-      <w:t>11</w:t>
-    </w:r>
-    <w:r>
-      <w:rPr>
-        <w:noProof/>
-      </w:rPr>
-      <w:fldChar w:fldCharType="end"/>
-    </w:r>
+    <w:fldSimple w:instr=" NUMPAGES  \* MERGEFORMAT ">
+      <w:r>
+        <w:rPr>
+          <w:noProof/>
+        </w:rPr>
+        <w:t>11</w:t>
+      </w:r>
+    </w:fldSimple>
   </w:p>
 </w:ftr>
 </file>
@@ -6953,7 +6872,7 @@
 </file>
 
 <file path=customXml/itemProps1.xml><?xml version="1.0" encoding="utf-8"?>
-<ds:datastoreItem xmlns:ds="http://schemas.openxmlformats.org/officeDocument/2006/customXml" ds:itemID="{48097075-AA5B-944B-B7E4-F231F01C8DA9}">
+<ds:datastoreItem xmlns:ds="http://schemas.openxmlformats.org/officeDocument/2006/customXml" ds:itemID="{98D7D6AE-C01A-0F42-BF4B-8294A389392F}">
   <ds:schemaRefs>
     <ds:schemaRef ds:uri="http://schemas.openxmlformats.org/officeDocument/2006/bibliography"/>
   </ds:schemaRefs>

</xml_diff>